<commit_message>
Commit - modification du 26.06.2017
Ajout : Présentation 
Modification : Support de cours Regex
</commit_message>
<xml_diff>
--- a/REGEX/Regex.docx
+++ b/REGEX/Regex.docx
@@ -214,6 +214,7 @@
         </w:rPr>
         <w:t xml:space="preserve"> « </w:t>
       </w:r>
+      <w:proofErr w:type="spellStart"/>
       <w:r>
         <w:rPr>
           <w:rFonts w:ascii="Consolas" w:hAnsi="Consolas" w:cs="Consolas"/>
@@ -224,6 +225,7 @@
         </w:rPr>
         <w:t>Regex</w:t>
       </w:r>
+      <w:proofErr w:type="spellEnd"/>
       <w:r>
         <w:rPr>
           <w:rFonts w:ascii="Consolas" w:hAnsi="Consolas" w:cs="Consolas"/>
@@ -276,6 +278,7 @@
         </w:rPr>
         <w:t xml:space="preserve"> </w:t>
       </w:r>
+      <w:proofErr w:type="spellStart"/>
       <w:proofErr w:type="gramStart"/>
       <w:r>
         <w:rPr>
@@ -287,6 +290,7 @@
         </w:rPr>
         <w:t>Regex</w:t>
       </w:r>
+      <w:proofErr w:type="spellEnd"/>
       <w:r>
         <w:rPr>
           <w:rFonts w:ascii="Consolas" w:hAnsi="Consolas" w:cs="Consolas"/>
@@ -941,8 +945,6 @@
           </wp:inline>
         </w:drawing>
       </w:r>
-      <w:bookmarkStart w:id="0" w:name="_GoBack"/>
-      <w:bookmarkEnd w:id="0"/>
     </w:p>
     <w:p>
       <w:pPr>
@@ -1434,10 +1436,7 @@
               <w:jc w:val="center"/>
             </w:pPr>
             <w:r>
-              <w:t>c</w:t>
-            </w:r>
-            <w:r>
-              <w:t>heval</w:t>
+              <w:t>cheval</w:t>
             </w:r>
           </w:p>
         </w:tc>
@@ -1512,6 +1511,388 @@
       <w:pPr>
         <w:pStyle w:val="Retraitcorpsdetexte"/>
       </w:pPr>
+    </w:p>
+    <w:p>
+      <w:pPr>
+        <w:pStyle w:val="Retraitcorpsdetexte"/>
+      </w:pPr>
+      <w:r>
+        <w:t>Comme on peut le voir sur l’exemple « </w:t>
+      </w:r>
+      <w:r>
+        <w:t xml:space="preserve">cheval », la </w:t>
+      </w:r>
+      <w:proofErr w:type="spellStart"/>
+      <w:r>
+        <w:t>regex</w:t>
+      </w:r>
+      <w:proofErr w:type="spellEnd"/>
+      <w:r>
+        <w:t xml:space="preserve"> match dès qu’il a une valeur qui correspond. Si on écrit </w:t>
+      </w:r>
+      <w:r>
+        <w:t>« kebab », la</w:t>
+      </w:r>
+      <w:r>
+        <w:t xml:space="preserve"> </w:t>
+      </w:r>
+      <w:proofErr w:type="spellStart"/>
+      <w:r>
+        <w:t>regex</w:t>
+      </w:r>
+      <w:proofErr w:type="spellEnd"/>
+      <w:r>
+        <w:t xml:space="preserve"> matchera dès le premier b.</w:t>
+      </w:r>
+    </w:p>
+    <w:p>
+      <w:pPr>
+        <w:pStyle w:val="Retraitcorpsdetexte"/>
+      </w:pPr>
+    </w:p>
+    <w:p>
+      <w:pPr>
+        <w:pStyle w:val="Retraitcorpsdetexte"/>
+      </w:pPr>
+    </w:p>
+    <w:p>
+      <w:pPr>
+        <w:pStyle w:val="Retraitcorpsdetexte"/>
+      </w:pPr>
+    </w:p>
+    <w:p>
+      <w:pPr>
+        <w:pStyle w:val="Titre2"/>
+      </w:pPr>
+      <w:r>
+        <w:lastRenderedPageBreak/>
+        <w:t xml:space="preserve">Les intervalles de </w:t>
+      </w:r>
+      <w:r>
+        <w:t>c</w:t>
+      </w:r>
+      <w:r>
+        <w:t>lasses</w:t>
+      </w:r>
+    </w:p>
+    <w:p>
+      <w:pPr>
+        <w:pStyle w:val="Retraitcorpsdetexte"/>
+      </w:pPr>
+      <w:r>
+        <w:t xml:space="preserve">Les intervalles de classes permettent de raccourcir nos classes. Par exemple, si on veut une </w:t>
+      </w:r>
+      <w:proofErr w:type="spellStart"/>
+      <w:r>
+        <w:t>regex</w:t>
+      </w:r>
+      <w:proofErr w:type="spellEnd"/>
+      <w:r>
+        <w:t xml:space="preserve"> pour </w:t>
+      </w:r>
+      <w:r>
+        <w:t xml:space="preserve">vérifier </w:t>
+      </w:r>
+      <w:r>
+        <w:t>l’</w:t>
+      </w:r>
+      <w:r>
+        <w:t xml:space="preserve">alphabet, en majuscules et minuscules, votre </w:t>
+      </w:r>
+      <w:proofErr w:type="spellStart"/>
+      <w:r>
+        <w:t>regex</w:t>
+      </w:r>
+      <w:proofErr w:type="spellEnd"/>
+      <w:r>
+        <w:t xml:space="preserve"> devrait ressembler à ça</w:t>
+      </w:r>
+      <w:r>
+        <w:t xml:space="preserve"> (enfin si vous avez juste suivit le document)</w:t>
+      </w:r>
+      <w:r>
+        <w:t> : [</w:t>
+      </w:r>
+      <w:proofErr w:type="spellStart"/>
+      <w:r>
+        <w:t>abcdefghijklmnopqrstuvwyzABCDEFGHIJKLMNOPQRESTUVWXYZ</w:t>
+      </w:r>
+      <w:proofErr w:type="spellEnd"/>
+      <w:r>
+        <w:t>]</w:t>
+      </w:r>
+      <w:r>
+        <w:t xml:space="preserve">. Cette méthode fonctionne mais il y a une méthode beaucoup plus courte et moins ennuyeux à coder. </w:t>
+      </w:r>
+    </w:p>
+    <w:tbl>
+      <w:tblPr>
+        <w:tblStyle w:val="Grilledutableau"/>
+        <w:tblW w:w="0" w:type="auto"/>
+        <w:jc w:val="center"/>
+        <w:tblLook w:val="04A0" w:firstRow="1" w:lastRow="0" w:firstColumn="1" w:lastColumn="0" w:noHBand="0" w:noVBand="1"/>
+      </w:tblPr>
+      <w:tblGrid>
+        <w:gridCol w:w="3681"/>
+        <w:gridCol w:w="4394"/>
+        <w:gridCol w:w="985"/>
+      </w:tblGrid>
+      <w:tr>
+        <w:trPr>
+          <w:jc w:val="center"/>
+        </w:trPr>
+        <w:tc>
+          <w:tcPr>
+            <w:tcW w:w="3681" w:type="dxa"/>
+            <w:shd w:val="clear" w:color="auto" w:fill="BFBFBF" w:themeFill="background1" w:themeFillShade="BF"/>
+            <w:vAlign w:val="center"/>
+          </w:tcPr>
+          <w:p>
+            <w:pPr>
+              <w:pStyle w:val="Retraitcorpsdetexte"/>
+              <w:ind w:left="0"/>
+              <w:jc w:val="center"/>
+            </w:pPr>
+            <w:proofErr w:type="spellStart"/>
+            <w:r>
+              <w:t>Regex</w:t>
+            </w:r>
+            <w:proofErr w:type="spellEnd"/>
+          </w:p>
+        </w:tc>
+        <w:tc>
+          <w:tcPr>
+            <w:tcW w:w="4394" w:type="dxa"/>
+            <w:shd w:val="clear" w:color="auto" w:fill="BFBFBF" w:themeFill="background1" w:themeFillShade="BF"/>
+            <w:vAlign w:val="center"/>
+          </w:tcPr>
+          <w:p>
+            <w:pPr>
+              <w:pStyle w:val="Retraitcorpsdetexte"/>
+              <w:ind w:left="0"/>
+              <w:jc w:val="center"/>
+            </w:pPr>
+            <w:r>
+              <w:t>Valeur à tester</w:t>
+            </w:r>
+          </w:p>
+        </w:tc>
+        <w:tc>
+          <w:tcPr>
+            <w:tcW w:w="985" w:type="dxa"/>
+            <w:shd w:val="clear" w:color="auto" w:fill="BFBFBF" w:themeFill="background1" w:themeFillShade="BF"/>
+            <w:vAlign w:val="center"/>
+          </w:tcPr>
+          <w:p>
+            <w:pPr>
+              <w:pStyle w:val="Retraitcorpsdetexte"/>
+              <w:ind w:left="0"/>
+              <w:jc w:val="center"/>
+            </w:pPr>
+            <w:r>
+              <w:t xml:space="preserve">Résultat </w:t>
+            </w:r>
+          </w:p>
+        </w:tc>
+      </w:tr>
+      <w:tr>
+        <w:trPr>
+          <w:jc w:val="center"/>
+        </w:trPr>
+        <w:tc>
+          <w:tcPr>
+            <w:tcW w:w="3681" w:type="dxa"/>
+            <w:vAlign w:val="center"/>
+          </w:tcPr>
+          <w:p>
+            <w:pPr>
+              <w:pStyle w:val="Retraitcorpsdetexte"/>
+              <w:ind w:left="0"/>
+              <w:jc w:val="center"/>
+            </w:pPr>
+            <w:r>
+              <w:t>[a-</w:t>
+            </w:r>
+            <w:proofErr w:type="spellStart"/>
+            <w:r>
+              <w:t>zA</w:t>
+            </w:r>
+            <w:proofErr w:type="spellEnd"/>
+            <w:r>
+              <w:t>-Z]</w:t>
+            </w:r>
+          </w:p>
+        </w:tc>
+        <w:tc>
+          <w:tcPr>
+            <w:tcW w:w="4394" w:type="dxa"/>
+            <w:vAlign w:val="center"/>
+          </w:tcPr>
+          <w:p>
+            <w:pPr>
+              <w:pStyle w:val="Retraitcorpsdetexte"/>
+              <w:ind w:left="0"/>
+              <w:jc w:val="center"/>
+            </w:pPr>
+            <w:r>
+              <w:t xml:space="preserve">Cette phrase matchera </w:t>
+            </w:r>
+          </w:p>
+        </w:tc>
+        <w:tc>
+          <w:tcPr>
+            <w:tcW w:w="985" w:type="dxa"/>
+            <w:shd w:val="clear" w:color="auto" w:fill="00B050"/>
+            <w:vAlign w:val="center"/>
+          </w:tcPr>
+          <w:p>
+            <w:pPr>
+              <w:pStyle w:val="Retraitcorpsdetexte"/>
+              <w:ind w:left="0"/>
+              <w:jc w:val="center"/>
+            </w:pPr>
+          </w:p>
+        </w:tc>
+      </w:tr>
+      <w:tr>
+        <w:trPr>
+          <w:jc w:val="center"/>
+        </w:trPr>
+        <w:tc>
+          <w:tcPr>
+            <w:tcW w:w="3681" w:type="dxa"/>
+            <w:vAlign w:val="center"/>
+          </w:tcPr>
+          <w:p>
+            <w:pPr>
+              <w:pStyle w:val="Retraitcorpsdetexte"/>
+              <w:ind w:left="0"/>
+              <w:jc w:val="center"/>
+            </w:pPr>
+            <w:r>
+              <w:t>[a-zA-Z</w:t>
+            </w:r>
+            <w:r>
+              <w:t>1-8</w:t>
+            </w:r>
+            <w:r>
+              <w:t>]</w:t>
+            </w:r>
+          </w:p>
+        </w:tc>
+        <w:tc>
+          <w:tcPr>
+            <w:tcW w:w="4394" w:type="dxa"/>
+            <w:vAlign w:val="center"/>
+          </w:tcPr>
+          <w:p>
+            <w:pPr>
+              <w:pStyle w:val="Retraitcorpsdetexte"/>
+              <w:ind w:left="0"/>
+              <w:jc w:val="center"/>
+            </w:pPr>
+            <w:r>
+              <w:t>9</w:t>
+            </w:r>
+          </w:p>
+        </w:tc>
+        <w:tc>
+          <w:tcPr>
+            <w:tcW w:w="985" w:type="dxa"/>
+            <w:shd w:val="clear" w:color="auto" w:fill="FF0000"/>
+            <w:vAlign w:val="center"/>
+          </w:tcPr>
+          <w:p>
+            <w:pPr>
+              <w:pStyle w:val="Retraitcorpsdetexte"/>
+              <w:ind w:left="0"/>
+              <w:jc w:val="center"/>
+            </w:pPr>
+          </w:p>
+        </w:tc>
+      </w:tr>
+      <w:tr>
+        <w:trPr>
+          <w:jc w:val="center"/>
+        </w:trPr>
+        <w:tc>
+          <w:tcPr>
+            <w:tcW w:w="3681" w:type="dxa"/>
+            <w:vAlign w:val="center"/>
+          </w:tcPr>
+          <w:p>
+            <w:pPr>
+              <w:pStyle w:val="Retraitcorpsdetexte"/>
+              <w:ind w:left="0"/>
+              <w:jc w:val="center"/>
+            </w:pPr>
+            <w:r>
+              <w:t>[a-</w:t>
+            </w:r>
+            <w:proofErr w:type="spellStart"/>
+            <w:r>
+              <w:t>zA</w:t>
+            </w:r>
+            <w:proofErr w:type="spellEnd"/>
+            <w:r>
+              <w:t>-Z]</w:t>
+            </w:r>
+          </w:p>
+        </w:tc>
+        <w:tc>
+          <w:tcPr>
+            <w:tcW w:w="4394" w:type="dxa"/>
+            <w:vAlign w:val="center"/>
+          </w:tcPr>
+          <w:p>
+            <w:pPr>
+              <w:pStyle w:val="Retraitcorpsdetexte"/>
+              <w:ind w:left="0"/>
+              <w:jc w:val="center"/>
+            </w:pPr>
+            <w:r>
+              <w:t>1818</w:t>
+            </w:r>
+          </w:p>
+        </w:tc>
+        <w:tc>
+          <w:tcPr>
+            <w:tcW w:w="985" w:type="dxa"/>
+            <w:shd w:val="clear" w:color="auto" w:fill="FF0000"/>
+            <w:vAlign w:val="center"/>
+          </w:tcPr>
+          <w:p>
+            <w:pPr>
+              <w:pStyle w:val="Retraitcorpsdetexte"/>
+              <w:ind w:left="0"/>
+              <w:jc w:val="center"/>
+            </w:pPr>
+          </w:p>
+        </w:tc>
+      </w:tr>
+    </w:tbl>
+    <w:p>
+      <w:pPr>
+        <w:pStyle w:val="Retraitcorpsdetexte"/>
+      </w:pPr>
+    </w:p>
+    <w:p>
+      <w:pPr>
+        <w:pStyle w:val="Titre2"/>
+      </w:pPr>
+      <w:r>
+        <w:t xml:space="preserve">Les exclusions </w:t>
+      </w:r>
+    </w:p>
+    <w:p>
+      <w:pPr>
+        <w:pStyle w:val="Retraitcorpsdetexte"/>
+      </w:pPr>
+      <w:r>
+        <w:t>Pour exclure</w:t>
+      </w:r>
+      <w:bookmarkStart w:id="0" w:name="_GoBack"/>
+      <w:bookmarkEnd w:id="0"/>
     </w:p>
     <w:sectPr>
       <w:headerReference w:type="default" r:id="rId10"/>
@@ -1781,7 +2162,7 @@
               <w:noProof/>
               <w:szCs w:val="16"/>
             </w:rPr>
-            <w:t>2</w:t>
+            <w:t>3</w:t>
           </w:r>
           <w:r>
             <w:rPr>
@@ -1830,7 +2211,7 @@
               <w:noProof/>
               <w:szCs w:val="16"/>
             </w:rPr>
-            <w:t>2</w:t>
+            <w:t>3</w:t>
           </w:r>
           <w:r>
             <w:rPr>
@@ -1933,31 +2314,16 @@
             </w:rPr>
             <w:t xml:space="preserve">Version: </w:t>
           </w:r>
-          <w:r>
-            <w:fldChar w:fldCharType="begin"/>
-          </w:r>
-          <w:r>
-            <w:instrText xml:space="preserve"> REVNUM   \* MERGEFORMAT </w:instrText>
-          </w:r>
-          <w:r>
-            <w:fldChar w:fldCharType="separate"/>
-          </w:r>
-          <w:r>
-            <w:rPr>
-              <w:rFonts w:cs="Arial"/>
-              <w:noProof/>
-              <w:szCs w:val="16"/>
-            </w:rPr>
-            <w:t>1</w:t>
-          </w:r>
-          <w:r>
-            <w:rPr>
-              <w:rFonts w:cs="Arial"/>
-              <w:noProof/>
-              <w:szCs w:val="16"/>
-            </w:rPr>
-            <w:fldChar w:fldCharType="end"/>
-          </w:r>
+          <w:fldSimple w:instr=" REVNUM   \* MERGEFORMAT ">
+            <w:r>
+              <w:rPr>
+                <w:rFonts w:cs="Arial"/>
+                <w:noProof/>
+                <w:szCs w:val="16"/>
+              </w:rPr>
+              <w:t>1</w:t>
+            </w:r>
+          </w:fldSimple>
           <w:r>
             <w:rPr>
               <w:rFonts w:cs="Arial"/>
@@ -1992,7 +2358,7 @@
               <w:noProof/>
               <w:szCs w:val="16"/>
             </w:rPr>
-            <w:t>14.06.2017 16:07</w:t>
+            <w:t>16.06.2017 14:39</w:t>
           </w:r>
           <w:r>
             <w:rPr>
@@ -2018,31 +2384,16 @@
               <w:szCs w:val="16"/>
             </w:rPr>
           </w:pPr>
-          <w:r>
-            <w:fldChar w:fldCharType="begin"/>
-          </w:r>
-          <w:r>
-            <w:instrText xml:space="preserve"> FILENAME  \* FirstCap  \* MERGEFORMAT </w:instrText>
-          </w:r>
-          <w:r>
-            <w:fldChar w:fldCharType="separate"/>
-          </w:r>
-          <w:r>
-            <w:rPr>
-              <w:rFonts w:cs="Arial"/>
-              <w:noProof/>
-              <w:szCs w:val="16"/>
-            </w:rPr>
-            <w:t>Document1</w:t>
-          </w:r>
-          <w:r>
-            <w:rPr>
-              <w:rFonts w:cs="Arial"/>
-              <w:noProof/>
-              <w:szCs w:val="16"/>
-            </w:rPr>
-            <w:fldChar w:fldCharType="end"/>
-          </w:r>
+          <w:fldSimple w:instr=" FILENAME  \* FirstCap  \* MERGEFORMAT ">
+            <w:r>
+              <w:rPr>
+                <w:rFonts w:cs="Arial"/>
+                <w:noProof/>
+                <w:szCs w:val="16"/>
+              </w:rPr>
+              <w:t>Document1</w:t>
+            </w:r>
+          </w:fldSimple>
         </w:p>
       </w:tc>
     </w:tr>
@@ -2226,7 +2577,7 @@
         <v:path o:extrusionok="f" gradientshapeok="t" o:connecttype="rect"/>
         <o:lock v:ext="edit" aspectratio="t"/>
       </v:shapetype>
-      <v:shape id="_x0000_i1026" type="#_x0000_t75" style="width:11.7pt;height:11.7pt" o:bullet="t">
+      <v:shape id="_x0000_i1026" type="#_x0000_t75" style="width:11.55pt;height:11.55pt" o:bullet="t">
         <v:imagedata r:id="rId1" o:title="BD10263_"/>
       </v:shape>
     </w:pict>
@@ -6427,7 +6778,6 @@
   <w:style w:type="character" w:default="1" w:styleId="Policepardfaut">
     <w:name w:val="Default Paragraph Font"/>
     <w:uiPriority w:val="1"/>
-    <w:semiHidden/>
     <w:unhideWhenUsed/>
   </w:style>
   <w:style w:type="table" w:default="1" w:styleId="TableauNormal">
@@ -7266,7 +7616,7 @@
 </file>
 
 <file path=customXml/itemProps1.xml><?xml version="1.0" encoding="utf-8"?>
-<ds:datastoreItem xmlns:ds="http://schemas.openxmlformats.org/officeDocument/2006/customXml" ds:itemID="{A81C4793-C2B6-45FB-B319-F7A522F75317}">
+<ds:datastoreItem xmlns:ds="http://schemas.openxmlformats.org/officeDocument/2006/customXml" ds:itemID="{1B1E28E3-20C1-47E1-93C4-064E9B64A4C9}">
   <ds:schemaRefs>
     <ds:schemaRef ds:uri="http://schemas.openxmlformats.org/officeDocument/2006/bibliography"/>
   </ds:schemaRefs>

</xml_diff>